<commit_message>
Final work on CSD3 with rsids in the downstream analysis
</commit_message>
<xml_diff>
--- a/rsid/latex.docx
+++ b/rsid/latex.docx
@@ -6,400 +6,371 @@
       <w:pPr>
         <w:pStyle w:val="FirstParagraph"/>
       </w:pPr>
-      <m:oMathPara>
-        <m:oMathParaPr>
-          <m:jc m:val="center"/>
-        </m:oMathParaPr>
-        <m:oMath>
-          <m:r>
-            <m:t>P</m:t>
-          </m:r>
-          <m:r>
-            <m:t>V</m:t>
-          </m:r>
-          <m:r>
-            <m:t>E</m:t>
-          </m:r>
-          <m:r>
-            <m:t>=</m:t>
-          </m:r>
-          <m:nary>
-            <m:naryPr>
-              <m:chr m:val="∑"/>
-              <m:limLoc m:val="undOvr"/>
-              <m:subHide m:val="0"/>
-              <m:supHide m:val="0"/>
-            </m:naryPr>
-            <m:sub>
-              <m:r>
-                <m:t>i</m:t>
-              </m:r>
-              <m:r>
-                <m:t>=</m:t>
-              </m:r>
-              <m:r>
-                <m:t>1</m:t>
-              </m:r>
-            </m:sub>
-            <m:sup>
-              <m:r>
-                <m:t>T</m:t>
-              </m:r>
-            </m:sup>
-            <m:e>
-              <m:f>
-                <m:fPr>
-                  <m:type m:val="bar"/>
-                </m:fPr>
-                <m:num>
-                  <m:sSubSup>
-                    <m:e>
-                      <m:r>
-                        <m:t>χ</m:t>
-                      </m:r>
-                    </m:e>
-                    <m:sub>
-                      <m:r>
-                        <m:t>i</m:t>
-                      </m:r>
-                    </m:sub>
-                    <m:sup>
-                      <m:r>
-                        <m:t>2</m:t>
-                      </m:r>
-                    </m:sup>
-                  </m:sSubSup>
-                </m:num>
-                <m:den>
-                  <m:sSub>
-                    <m:e>
-                      <m:r>
-                        <m:t>N</m:t>
-                      </m:r>
-                    </m:e>
-                    <m:sub>
-                      <m:r>
-                        <m:t>i</m:t>
-                      </m:r>
-                    </m:sub>
-                  </m:sSub>
-                  <m:r>
-                    <m:t>−</m:t>
-                  </m:r>
-                  <m:r>
-                    <m:t>2</m:t>
-                  </m:r>
-                  <m:r>
-                    <m:t>+</m:t>
-                  </m:r>
-                  <m:sSubSup>
-                    <m:e>
-                      <m:r>
-                        <m:t>χ</m:t>
-                      </m:r>
-                    </m:e>
-                    <m:sub>
-                      <m:r>
-                        <m:t>i</m:t>
-                      </m:r>
-                    </m:sub>
-                    <m:sup>
-                      <m:r>
-                        <m:t>2</m:t>
-                      </m:r>
-                    </m:sup>
-                  </m:sSubSup>
-                </m:den>
-              </m:f>
-            </m:e>
-          </m:nary>
-        </m:oMath>
-      </m:oMathPara>
+      <w:r>
+        <w:t xml:space="preserve">PVE=</w:t>
+      </w:r>
+      <m:oMath>
+        <m:nary>
+          <m:naryPr>
+            <m:chr m:val="∑"/>
+            <m:limLoc m:val="undOvr"/>
+            <m:subHide m:val="0"/>
+            <m:supHide m:val="0"/>
+          </m:naryPr>
+          <m:sub>
+            <m:r>
+              <m:t>i</m:t>
+            </m:r>
+            <m:r>
+              <m:t>=</m:t>
+            </m:r>
+            <m:r>
+              <m:t>1</m:t>
+            </m:r>
+          </m:sub>
+          <m:sup>
+            <m:r>
+              <m:t>T</m:t>
+            </m:r>
+          </m:sup>
+          <m:e>
+            <m:f>
+              <m:fPr>
+                <m:type m:val="bar"/>
+              </m:fPr>
+              <m:num>
+                <m:sSubSup>
+                  <m:e>
+                    <m:r>
+                      <m:t>χ</m:t>
+                    </m:r>
+                  </m:e>
+                  <m:sub>
+                    <m:r>
+                      <m:t>i</m:t>
+                    </m:r>
+                  </m:sub>
+                  <m:sup>
+                    <m:r>
+                      <m:t>2</m:t>
+                    </m:r>
+                  </m:sup>
+                </m:sSubSup>
+              </m:num>
+              <m:den>
+                <m:sSub>
+                  <m:e>
+                    <m:r>
+                      <m:t>N</m:t>
+                    </m:r>
+                  </m:e>
+                  <m:sub>
+                    <m:r>
+                      <m:t>i</m:t>
+                    </m:r>
+                  </m:sub>
+                </m:sSub>
+                <m:r>
+                  <m:t>−</m:t>
+                </m:r>
+                <m:r>
+                  <m:t>2</m:t>
+                </m:r>
+                <m:r>
+                  <m:t>+</m:t>
+                </m:r>
+                <m:sSubSup>
+                  <m:e>
+                    <m:r>
+                      <m:t>χ</m:t>
+                    </m:r>
+                  </m:e>
+                  <m:sub>
+                    <m:r>
+                      <m:t>i</m:t>
+                    </m:r>
+                  </m:sub>
+                  <m:sup>
+                    <m:r>
+                      <m:t>2</m:t>
+                    </m:r>
+                  </m:sup>
+                </m:sSubSup>
+              </m:den>
+            </m:f>
+          </m:e>
+        </m:nary>
+      </m:oMath>
     </w:p>
     <w:p>
       <w:pPr>
-        <w:pStyle w:val="FirstParagraph"/>
-      </w:pPr>
-      <m:oMathPara>
-        <m:oMathParaPr>
-          <m:jc m:val="center"/>
-        </m:oMathParaPr>
-        <m:oMath>
-          <m:nary>
-            <m:naryPr>
-              <m:chr m:val="∑"/>
-              <m:limLoc m:val="undOvr"/>
-              <m:subHide m:val="0"/>
-              <m:supHide m:val="0"/>
-            </m:naryPr>
-            <m:sub>
-              <m:r>
-                <m:t>i</m:t>
-              </m:r>
-              <m:r>
-                <m:t>=</m:t>
-              </m:r>
-              <m:r>
-                <m:t>1</m:t>
-              </m:r>
-            </m:sub>
-            <m:sup>
-              <m:r>
-                <m:t>T</m:t>
-              </m:r>
-            </m:sup>
-            <m:e>
-              <m:f>
-                <m:fPr>
-                  <m:type m:val="bar"/>
-                </m:fPr>
-                <m:num>
-                  <m:r>
-                    <m:t>1</m:t>
-                  </m:r>
-                </m:num>
-                <m:den>
-                  <m:sSub>
-                    <m:e>
-                      <m:r>
-                        <m:t>N</m:t>
-                      </m:r>
-                    </m:e>
-                    <m:sub>
-                      <m:r>
-                        <m:t>i</m:t>
-                      </m:r>
-                    </m:sub>
-                  </m:sSub>
-                  <m:r>
-                    <m:t>−</m:t>
-                  </m:r>
-                  <m:r>
-                    <m:t>1</m:t>
-                  </m:r>
-                </m:den>
-              </m:f>
-            </m:e>
-          </m:nary>
-        </m:oMath>
-      </m:oMathPara>
+        <w:pStyle w:val="BodyText"/>
+      </w:pPr>
+      <m:oMath>
+        <m:nary>
+          <m:naryPr>
+            <m:chr m:val="∑"/>
+            <m:limLoc m:val="undOvr"/>
+            <m:subHide m:val="0"/>
+            <m:supHide m:val="0"/>
+          </m:naryPr>
+          <m:sub>
+            <m:r>
+              <m:t>i</m:t>
+            </m:r>
+            <m:r>
+              <m:t>=</m:t>
+            </m:r>
+            <m:r>
+              <m:t>1</m:t>
+            </m:r>
+          </m:sub>
+          <m:sup>
+            <m:r>
+              <m:t>T</m:t>
+            </m:r>
+          </m:sup>
+          <m:e>
+            <m:f>
+              <m:fPr>
+                <m:type m:val="bar"/>
+              </m:fPr>
+              <m:num>
+                <m:r>
+                  <m:t>1</m:t>
+                </m:r>
+              </m:num>
+              <m:den>
+                <m:sSub>
+                  <m:e>
+                    <m:r>
+                      <m:t>N</m:t>
+                    </m:r>
+                  </m:e>
+                  <m:sub>
+                    <m:r>
+                      <m:t>i</m:t>
+                    </m:r>
+                  </m:sub>
+                </m:sSub>
+                <m:r>
+                  <m:t>−</m:t>
+                </m:r>
+                <m:r>
+                  <m:t>1</m:t>
+                </m:r>
+              </m:den>
+            </m:f>
+          </m:e>
+        </m:nary>
+      </m:oMath>
     </w:p>
     <w:p>
       <w:pPr>
-        <w:pStyle w:val="FirstParagraph"/>
-      </w:pPr>
-      <m:oMathPara>
-        <m:oMathParaPr>
-          <m:jc m:val="center"/>
-        </m:oMathParaPr>
-        <m:oMath>
-          <m:sSub>
-            <m:e>
-              <m:r>
-                <m:t>p</m:t>
-              </m:r>
-            </m:e>
-            <m:sub>
-              <m:r>
-                <m:t>i</m:t>
-              </m:r>
-            </m:sub>
-          </m:sSub>
-          <m:r>
-            <m:t>=</m:t>
-          </m:r>
-          <m:nary>
-            <m:naryPr>
-              <m:chr m:val="∑"/>
-              <m:limLoc m:val="undOvr"/>
-              <m:subHide m:val="0"/>
-              <m:supHide m:val="0"/>
-            </m:naryPr>
-            <m:sub>
-              <m:r>
-                <m:t>i</m:t>
-              </m:r>
-              <m:r>
-                <m:t>=</m:t>
-              </m:r>
-              <m:r>
-                <m:t>1</m:t>
-              </m:r>
-            </m:sub>
-            <m:sup>
-              <m:r>
-                <m:t>k</m:t>
-              </m:r>
-            </m:sup>
-            <m:e>
-              <m:d>
-                <m:dPr>
-                  <m:begChr m:val="("/>
-                  <m:endChr m:val=")"/>
-                  <m:grow/>
-                </m:dPr>
-                <m:e>
-                  <m:f>
-                    <m:fPr>
-                      <m:type m:val="noBar"/>
-                    </m:fPr>
-                    <m:num>
-                      <m:r>
-                        <m:t>m</m:t>
-                      </m:r>
-                    </m:num>
-                    <m:den>
-                      <m:r>
-                        <m:t>i</m:t>
-                      </m:r>
-                    </m:den>
-                  </m:f>
-                </m:e>
-              </m:d>
-            </m:e>
-          </m:nary>
-          <m:sSup>
-            <m:e>
-              <m:d>
-                <m:dPr>
-                  <m:begChr m:val="("/>
-                  <m:endChr m:val=")"/>
-                  <m:grow/>
-                </m:dPr>
-                <m:e>
-                  <m:f>
-                    <m:fPr>
-                      <m:type m:val="bar"/>
-                    </m:fPr>
-                    <m:num>
-                      <m:r>
-                        <m:t>i</m:t>
-                      </m:r>
-                    </m:num>
-                    <m:den>
-                      <m:r>
-                        <m:t>m</m:t>
-                      </m:r>
-                    </m:den>
-                  </m:f>
-                </m:e>
-              </m:d>
-            </m:e>
-            <m:sup>
-              <m:r>
-                <m:t>i</m:t>
-              </m:r>
-            </m:sup>
-          </m:sSup>
-          <m:sSup>
-            <m:e>
-              <m:d>
-                <m:dPr>
-                  <m:begChr m:val="("/>
-                  <m:endChr m:val=")"/>
-                  <m:grow/>
-                </m:dPr>
-                <m:e>
-                  <m:r>
-                    <m:t>1</m:t>
-                  </m:r>
-                  <m:r>
-                    <m:t>−</m:t>
-                  </m:r>
-                  <m:f>
-                    <m:fPr>
-                      <m:type m:val="bar"/>
-                    </m:fPr>
-                    <m:num>
-                      <m:r>
-                        <m:t>i</m:t>
-                      </m:r>
-                    </m:num>
-                    <m:den>
-                      <m:r>
-                        <m:t>m</m:t>
-                      </m:r>
-                    </m:den>
-                  </m:f>
-                </m:e>
-              </m:d>
-            </m:e>
-            <m:sup>
-              <m:r>
-                <m:t>m</m:t>
-              </m:r>
-              <m:r>
-                <m:t>−</m:t>
-              </m:r>
-              <m:r>
-                <m:t>i</m:t>
-              </m:r>
-            </m:sup>
-          </m:sSup>
-        </m:oMath>
-      </m:oMathPara>
+        <w:pStyle w:val="BodyText"/>
+      </w:pPr>
+      <m:oMath>
+        <m:sSub>
+          <m:e>
+            <m:r>
+              <m:t>p</m:t>
+            </m:r>
+          </m:e>
+          <m:sub>
+            <m:r>
+              <m:t>i</m:t>
+            </m:r>
+          </m:sub>
+        </m:sSub>
+        <m:r>
+          <m:t>=</m:t>
+        </m:r>
+        <m:nary>
+          <m:naryPr>
+            <m:chr m:val="∑"/>
+            <m:limLoc m:val="undOvr"/>
+            <m:subHide m:val="0"/>
+            <m:supHide m:val="0"/>
+          </m:naryPr>
+          <m:sub>
+            <m:r>
+              <m:t>i</m:t>
+            </m:r>
+            <m:r>
+              <m:t>=</m:t>
+            </m:r>
+            <m:r>
+              <m:t>1</m:t>
+            </m:r>
+          </m:sub>
+          <m:sup>
+            <m:r>
+              <m:t>k</m:t>
+            </m:r>
+          </m:sup>
+          <m:e>
+            <m:d>
+              <m:dPr>
+                <m:begChr m:val="("/>
+                <m:endChr m:val=")"/>
+                <m:grow/>
+              </m:dPr>
+              <m:e>
+                <m:f>
+                  <m:fPr>
+                    <m:type m:val="noBar"/>
+                  </m:fPr>
+                  <m:num>
+                    <m:r>
+                      <m:t>m</m:t>
+                    </m:r>
+                  </m:num>
+                  <m:den>
+                    <m:r>
+                      <m:t>i</m:t>
+                    </m:r>
+                  </m:den>
+                </m:f>
+              </m:e>
+            </m:d>
+          </m:e>
+        </m:nary>
+        <m:sSup>
+          <m:e>
+            <m:d>
+              <m:dPr>
+                <m:begChr m:val="("/>
+                <m:endChr m:val=")"/>
+                <m:grow/>
+              </m:dPr>
+              <m:e>
+                <m:f>
+                  <m:fPr>
+                    <m:type m:val="bar"/>
+                  </m:fPr>
+                  <m:num>
+                    <m:r>
+                      <m:t>i</m:t>
+                    </m:r>
+                  </m:num>
+                  <m:den>
+                    <m:r>
+                      <m:t>m</m:t>
+                    </m:r>
+                  </m:den>
+                </m:f>
+              </m:e>
+            </m:d>
+          </m:e>
+          <m:sup>
+            <m:r>
+              <m:t>i</m:t>
+            </m:r>
+          </m:sup>
+        </m:sSup>
+        <m:sSup>
+          <m:e>
+            <m:d>
+              <m:dPr>
+                <m:begChr m:val="("/>
+                <m:endChr m:val=")"/>
+                <m:grow/>
+              </m:dPr>
+              <m:e>
+                <m:r>
+                  <m:t>1</m:t>
+                </m:r>
+                <m:r>
+                  <m:t>−</m:t>
+                </m:r>
+                <m:f>
+                  <m:fPr>
+                    <m:type m:val="bar"/>
+                  </m:fPr>
+                  <m:num>
+                    <m:r>
+                      <m:t>i</m:t>
+                    </m:r>
+                  </m:num>
+                  <m:den>
+                    <m:r>
+                      <m:t>m</m:t>
+                    </m:r>
+                  </m:den>
+                </m:f>
+              </m:e>
+            </m:d>
+          </m:e>
+          <m:sup>
+            <m:r>
+              <m:t>m</m:t>
+            </m:r>
+            <m:r>
+              <m:t>−</m:t>
+            </m:r>
+            <m:r>
+              <m:t>i</m:t>
+            </m:r>
+          </m:sup>
+        </m:sSup>
+      </m:oMath>
     </w:p>
     <w:p>
       <w:pPr>
-        <w:pStyle w:val="FirstParagraph"/>
-      </w:pPr>
-      <m:oMathPara>
-        <m:oMathParaPr>
-          <m:jc m:val="center"/>
-        </m:oMathParaPr>
-        <m:oMath>
-          <m:nary>
-            <m:naryPr>
-              <m:chr m:val="∑"/>
-              <m:limLoc m:val="undOvr"/>
-              <m:subHide m:val="0"/>
-              <m:supHide m:val="0"/>
-            </m:naryPr>
-            <m:sub>
-              <m:r>
-                <m:t>i</m:t>
-              </m:r>
-              <m:r>
-                <m:t>=</m:t>
-              </m:r>
-              <m:r>
-                <m:t>1</m:t>
-              </m:r>
-            </m:sub>
-            <m:sup>
-              <m:r>
-                <m:t>k</m:t>
-              </m:r>
-            </m:sup>
-            <m:e>
-              <m:d>
-                <m:dPr>
-                  <m:begChr m:val="("/>
-                  <m:endChr m:val=")"/>
-                  <m:grow/>
-                </m:dPr>
-                <m:e>
-                  <m:f>
-                    <m:fPr>
-                      <m:type m:val="noBar"/>
-                    </m:fPr>
-                    <m:num>
-                      <m:r>
-                        <m:t>m</m:t>
-                      </m:r>
-                    </m:num>
-                    <m:den>
-                      <m:r>
-                        <m:t>i</m:t>
-                      </m:r>
-                    </m:den>
-                  </m:f>
-                </m:e>
-              </m:d>
-            </m:e>
-          </m:nary>
-        </m:oMath>
-      </m:oMathPara>
+        <w:pStyle w:val="BodyText"/>
+      </w:pPr>
+      <m:oMath>
+        <m:nary>
+          <m:naryPr>
+            <m:chr m:val="∑"/>
+            <m:limLoc m:val="undOvr"/>
+            <m:subHide m:val="0"/>
+            <m:supHide m:val="0"/>
+          </m:naryPr>
+          <m:sub>
+            <m:r>
+              <m:t>i</m:t>
+            </m:r>
+            <m:r>
+              <m:t>=</m:t>
+            </m:r>
+            <m:r>
+              <m:t>1</m:t>
+            </m:r>
+          </m:sub>
+          <m:sup>
+            <m:r>
+              <m:t>k</m:t>
+            </m:r>
+          </m:sup>
+          <m:e>
+            <m:d>
+              <m:dPr>
+                <m:begChr m:val="("/>
+                <m:endChr m:val=")"/>
+                <m:grow/>
+              </m:dPr>
+              <m:e>
+                <m:f>
+                  <m:fPr>
+                    <m:type m:val="noBar"/>
+                  </m:fPr>
+                  <m:num>
+                    <m:r>
+                      <m:t>m</m:t>
+                    </m:r>
+                  </m:num>
+                  <m:den>
+                    <m:r>
+                      <m:t>i</m:t>
+                    </m:r>
+                  </m:den>
+                </m:f>
+              </m:e>
+            </m:d>
+          </m:e>
+        </m:nary>
+      </m:oMath>
     </w:p>
     <w:sectPr/>
   </w:body>
@@ -535,7 +506,7 @@
     </w:lvl>
   </w:abstractNum>
   <w:abstractNum w:abstractNumId="990">
-    <w:nsid w:val="185e4aa4"/>
+    <w:nsid w:val="829128a2"/>
     <w:multiLevelType w:val="multilevel"/>
     <w:lvl w:ilvl="0">
       <w:numFmt w:val="bullet"/>

</xml_diff>